<commit_message>
update sample data and result analysis code
</commit_message>
<xml_diff>
--- a/docs/Bugs checklist.docx
+++ b/docs/Bugs checklist.docx
@@ -149,13 +149,7 @@
         <w:rPr>
           <w:lang w:val="en-US"/>
         </w:rPr>
-        <w:t xml:space="preserve"> menu</w:t>
-      </w:r>
-      <w:r>
-        <w:rPr>
-          <w:lang w:val="en-US"/>
-        </w:rPr>
-        <w:t xml:space="preserve"> the title of the plot doesn’t show up.</w:t>
+        <w:t xml:space="preserve"> menu the title of the plot doesn’t show up.</w:t>
       </w:r>
     </w:p>
     <w:p>
@@ -251,6 +245,30 @@
         </w:rPr>
         <w:t>” back to the library</w:t>
       </w:r>
+    </w:p>
+    <w:p>
+      <w:pPr>
+        <w:pStyle w:val="ListParagraph"/>
+        <w:numPr>
+          <w:ilvl w:val="0"/>
+          <w:numId w:val="1"/>
+        </w:numPr>
+      </w:pPr>
+      <w:r>
+        <w:rPr>
+          <w:lang w:val="en-US"/>
+        </w:rPr>
+        <w:t>Add a plot of the reprojection errors at the end of step3</w:t>
+      </w:r>
+    </w:p>
+    <w:p>
+      <w:pPr>
+        <w:pStyle w:val="ListParagraph"/>
+        <w:numPr>
+          <w:ilvl w:val="0"/>
+          <w:numId w:val="1"/>
+        </w:numPr>
+      </w:pPr>
     </w:p>
     <w:sectPr>
       <w:pgSz w:w="11906" w:h="16838"/>

</xml_diff>